<commit_message>
Se agrego la especificacion detallada de los modulos de ingreso al sistema, registro, solicitud de cuñas y envio de quejas reclamos y sugerencias
</commit_message>
<xml_diff>
--- a/Documentos/02 Requisitos/003 ESP_RFNF_WRRS.docx
+++ b/Documentos/02 Requisitos/003 ESP_RFNF_WRRS.docx
@@ -2275,7 +2275,19 @@
               <w:rPr>
                 <w:rFonts w:cs="Arial"/>
               </w:rPr>
-              <w:t>Municipio de ubicación</w:t>
+              <w:t>Municipio</w:t>
+            </w:r>
+            <w:r>
+              <w:rPr>
+                <w:rFonts w:cs="Arial"/>
+              </w:rPr>
+              <w:t>/Ciudad</w:t>
+            </w:r>
+            <w:r>
+              <w:rPr>
+                <w:rFonts w:cs="Arial"/>
+              </w:rPr>
+              <w:t xml:space="preserve"> de ubicación</w:t>
             </w:r>
           </w:p>
           <w:p>
@@ -2725,7 +2737,13 @@
               <w:rPr>
                 <w:rFonts w:cs="Arial"/>
               </w:rPr>
-              <w:t>de la BD, para lo cual se tendrá dos operaciones</w:t>
+              <w:t>del BD</w:t>
+            </w:r>
+            <w:r>
+              <w:rPr>
+                <w:rFonts w:cs="Arial"/>
+              </w:rPr>
+              <w:t>, para lo cual se tendrá dos operaciones</w:t>
             </w:r>
             <w:r>
               <w:rPr>
@@ -3395,7 +3413,19 @@
               <w:rPr>
                 <w:rFonts w:cs="Arial"/>
               </w:rPr>
-              <w:t>Solictar_emisión_de_cuña_radial</w:t>
+              <w:t>Solic</w:t>
+            </w:r>
+            <w:r>
+              <w:rPr>
+                <w:rFonts w:cs="Arial"/>
+              </w:rPr>
+              <w:t>i</w:t>
+            </w:r>
+            <w:r>
+              <w:rPr>
+                <w:rFonts w:cs="Arial"/>
+              </w:rPr>
+              <w:t>tar_emisión_de_cuña_radial</w:t>
             </w:r>
           </w:p>
         </w:tc>
@@ -3570,7 +3600,7 @@
       </w:tr>
       <w:tr>
         <w:trPr>
-          <w:trHeight w:val="3403"/>
+          <w:trHeight w:val="1093"/>
         </w:trPr>
         <w:tc>
           <w:tcPr>
@@ -3670,7 +3700,7 @@
               <w:rPr>
                 <w:rFonts w:cs="Arial"/>
               </w:rPr>
-              <w:t>Días a emitir la cuña</w:t>
+              <w:t>Semanas de emisión</w:t>
             </w:r>
           </w:p>
           <w:p>
@@ -3689,7 +3719,7 @@
               <w:rPr>
                 <w:rFonts w:cs="Arial"/>
               </w:rPr>
-              <w:t>Semanas de emisión</w:t>
+              <w:t>Horario en que desea ser emitida</w:t>
             </w:r>
           </w:p>
           <w:p>
@@ -3708,7 +3738,7 @@
               <w:rPr>
                 <w:rFonts w:cs="Arial"/>
               </w:rPr>
-              <w:t>Horario en que desea ser emitida</w:t>
+              <w:t>Tipo de cuña</w:t>
             </w:r>
           </w:p>
           <w:p>
@@ -3727,16 +3757,11 @@
               <w:rPr>
                 <w:rFonts w:cs="Arial"/>
               </w:rPr>
-              <w:t>Tipo de cuña</w:t>
-            </w:r>
-          </w:p>
-          <w:p>
-            <w:pPr>
-              <w:pStyle w:val="Prrafodelista"/>
-              <w:numPr>
-                <w:ilvl w:val="0"/>
-                <w:numId w:val="3"/>
-              </w:numPr>
+              <w:t>Sonido de fondo que desea durante la emisión</w:t>
+            </w:r>
+          </w:p>
+          <w:p>
+            <w:pPr>
               <w:jc w:val="both"/>
               <w:rPr>
                 <w:rFonts w:cs="Arial"/>
@@ -3746,21 +3771,25 @@
               <w:rPr>
                 <w:rFonts w:cs="Arial"/>
               </w:rPr>
-              <w:t>Sonido de fondo que desea durante la emisión</w:t>
-            </w:r>
-          </w:p>
-          <w:p>
-            <w:pPr>
-              <w:jc w:val="both"/>
-              <w:rPr>
-                <w:rFonts w:cs="Arial"/>
-              </w:rPr>
-            </w:pPr>
-            <w:r>
-              <w:rPr>
-                <w:rFonts w:cs="Arial"/>
-              </w:rPr>
-              <w:t>Para seleccionar los días el sistema debe mostrar una lista en la que se puedan seleccionar varios días o al menos uno, para seleccionar la cantidad de semanas el sistema deberá mostrar un campo en el que el mínimo de semanas sea 1 y máximo 4. Para los horarios de emisión dirigirse al RF_005, en cuanto al tipo de cuña se tendrán las opciones de:</w:t>
+              <w:t>P</w:t>
+            </w:r>
+            <w:r>
+              <w:rPr>
+                <w:rFonts w:cs="Arial"/>
+              </w:rPr>
+              <w:t>ara seleccionar la cantidad de semanas el sistema deberá mostrar un</w:t>
+            </w:r>
+            <w:r>
+              <w:rPr>
+                <w:rFonts w:cs="Arial"/>
+              </w:rPr>
+              <w:t>a lista de números que corresponderá al número de semanas</w:t>
+            </w:r>
+            <w:r>
+              <w:rPr>
+                <w:rFonts w:cs="Arial"/>
+              </w:rPr>
+              <w:t xml:space="preserve"> en el que el mínimo de semanas sea 1 y máximo 4. Para los horarios de emisión dirigirse al RF_005, en cuanto al tipo de cuña se tendrán las opciones de:</w:t>
             </w:r>
           </w:p>
           <w:p>
@@ -3850,14 +3879,14 @@
               <w:rPr>
                 <w:rFonts w:cs="Arial"/>
               </w:rPr>
-              <w:t xml:space="preserve">En el caso de los sonidos irán de acorde al tipo de cuña solicitada, por lo cual se mostrará una lista especifica </w:t>
+              <w:t xml:space="preserve">En el caso de los sonidos irán de acorde al tipo de cuña solicitada, por lo cual se mostrará una lista especifica de sonidos específicos para cada tipo, el sistema debe </w:t>
             </w:r>
             <w:r>
               <w:rPr>
                 <w:rFonts w:cs="Arial"/>
               </w:rPr>
               <w:lastRenderedPageBreak/>
-              <w:t>de sonidos específicos para cada tipo, el sistema debe permitir la reproducción de los sonidos seleccionados por el usuario.</w:t>
+              <w:t>permitir la reproducción de los sonidos seleccionados por el usuario.</w:t>
             </w:r>
           </w:p>
         </w:tc>
@@ -4229,6 +4258,26 @@
               <w:t>Horas exactas disponibles por día</w:t>
             </w:r>
           </w:p>
+          <w:p>
+            <w:pPr>
+              <w:jc w:val="both"/>
+              <w:rPr>
+                <w:rFonts w:cs="Arial"/>
+              </w:rPr>
+            </w:pPr>
+            <w:r>
+              <w:rPr>
+                <w:rFonts w:cs="Arial"/>
+              </w:rPr>
+              <w:t xml:space="preserve">El usuario podrá seleccionar un máximo de 5 franjas por día </w:t>
+            </w:r>
+            <w:r>
+              <w:rPr>
+                <w:rFonts w:cs="Arial"/>
+              </w:rPr>
+              <w:t>y estas deben estar disponibles para emisión.</w:t>
+            </w:r>
+          </w:p>
         </w:tc>
       </w:tr>
     </w:tbl>
@@ -4439,7 +4488,6 @@
               <w:rPr>
                 <w:rFonts w:cs="Arial"/>
               </w:rPr>
-              <w:lastRenderedPageBreak/>
               <w:t>Prioridad del requisito</w:t>
             </w:r>
           </w:p>
@@ -4520,6 +4568,7 @@
               <w:rPr>
                 <w:rFonts w:cs="Arial"/>
               </w:rPr>
+              <w:lastRenderedPageBreak/>
               <w:t>Descripción</w:t>
             </w:r>
           </w:p>
@@ -5111,7 +5160,6 @@
               <w:rPr>
                 <w:rFonts w:cs="Arial"/>
               </w:rPr>
-              <w:lastRenderedPageBreak/>
               <w:t>Botón de detalles, dirigirse al RF_008.</w:t>
             </w:r>
           </w:p>
@@ -5149,6 +5197,7 @@
               <w:rPr>
                 <w:rFonts w:cs="Arial"/>
               </w:rPr>
+              <w:lastRenderedPageBreak/>
               <w:t>Número de requisito</w:t>
             </w:r>
           </w:p>
@@ -5671,7 +5720,6 @@
               <w:rPr>
                 <w:rFonts w:cs="Arial"/>
               </w:rPr>
-              <w:lastRenderedPageBreak/>
               <w:t>Observaciones dispuestas por la parte administrativa de la emisora en referencia a esta cuña.</w:t>
             </w:r>
           </w:p>
@@ -5971,6 +6019,7 @@
               <w:rPr>
                 <w:rFonts w:cs="Arial"/>
               </w:rPr>
+              <w:lastRenderedPageBreak/>
               <w:t>Descripción</w:t>
             </w:r>
           </w:p>
@@ -6386,7 +6435,6 @@
               <w:rPr>
                 <w:rFonts w:cs="Arial"/>
               </w:rPr>
-              <w:lastRenderedPageBreak/>
               <w:t>Descripción</w:t>
             </w:r>
           </w:p>
@@ -6533,21 +6581,7 @@
                   <w:rStyle w:val="Hipervnculo"/>
                   <w:rFonts w:cs="Arial"/>
                 </w:rPr>
-                <w:t>nex</w:t>
-              </w:r>
-              <w:r>
-                <w:rPr>
-                  <w:rStyle w:val="Hipervnculo"/>
-                  <w:rFonts w:cs="Arial"/>
-                </w:rPr>
-                <w:t>o</w:t>
-              </w:r>
-              <w:r>
-                <w:rPr>
-                  <w:rStyle w:val="Hipervnculo"/>
-                  <w:rFonts w:cs="Arial"/>
-                </w:rPr>
-                <w:t xml:space="preserve"> 1</w:t>
+                <w:t>nexo 1</w:t>
               </w:r>
             </w:hyperlink>
             <w:r>
@@ -6591,6 +6625,7 @@
               <w:rPr>
                 <w:rFonts w:cs="Arial"/>
               </w:rPr>
+              <w:lastRenderedPageBreak/>
               <w:t>Número de requisito</w:t>
             </w:r>
           </w:p>
@@ -7054,7 +7089,6 @@
               <w:rPr>
                 <w:rFonts w:cs="Arial"/>
               </w:rPr>
-              <w:lastRenderedPageBreak/>
               <w:t>Fuente</w:t>
             </w:r>
           </w:p>
@@ -7167,7 +7201,7 @@
       </w:tr>
       <w:tr>
         <w:trPr>
-          <w:trHeight w:val="3403"/>
+          <w:trHeight w:val="1093"/>
         </w:trPr>
         <w:tc>
           <w:tcPr>
@@ -7325,6 +7359,7 @@
               <w:rPr>
                 <w:rFonts w:cs="Arial"/>
               </w:rPr>
+              <w:lastRenderedPageBreak/>
               <w:t>En revisión</w:t>
             </w:r>
           </w:p>
@@ -7627,25 +7662,31 @@
               <w:rPr>
                 <w:rFonts w:cs="Arial"/>
               </w:rPr>
+              <w:t xml:space="preserve"> </w:t>
+            </w:r>
+            <w:r>
+              <w:rPr>
+                <w:rFonts w:cs="Arial"/>
+              </w:rPr>
+              <w:t xml:space="preserve"> </w:t>
+            </w:r>
+            <w:r>
+              <w:rPr>
+                <w:rFonts w:cs="Arial"/>
+              </w:rPr>
+              <w:t xml:space="preserve"> </w:t>
+            </w:r>
+            <w:r>
+              <w:rPr>
+                <w:rFonts w:cs="Arial"/>
+              </w:rPr>
+              <w:t xml:space="preserve">Media/Deseado </w:t>
+            </w:r>
+            <w:r>
+              <w:rPr>
+                <w:rFonts w:cs="Arial"/>
+              </w:rPr>
               <w:t xml:space="preserve">    </w:t>
-            </w:r>
-            <w:r>
-              <w:rPr>
-                <w:rFonts w:cs="Arial"/>
-              </w:rPr>
-              <w:t xml:space="preserve"> </w:t>
-            </w:r>
-            <w:r>
-              <w:rPr>
-                <w:rFonts w:cs="Arial"/>
-              </w:rPr>
-              <w:t xml:space="preserve">Media/Deseado </w:t>
-            </w:r>
-            <w:r>
-              <w:rPr>
-                <w:rFonts w:cs="Arial"/>
-              </w:rPr>
-              <w:t xml:space="preserve">         </w:t>
             </w:r>
             <w:r>
               <w:rPr>
@@ -7818,7 +7859,6 @@
               <w:rPr>
                 <w:rFonts w:cs="Arial"/>
               </w:rPr>
-              <w:lastRenderedPageBreak/>
               <w:t>Correo electrónico de contacto</w:t>
             </w:r>
           </w:p>
@@ -7927,6 +7967,8 @@
             </w:r>
           </w:p>
         </w:tc>
+        <w:bookmarkStart w:id="1" w:name="_GoBack"/>
+        <w:bookmarkEnd w:id="1"/>
       </w:tr>
     </w:tbl>
     <w:p/>
@@ -8048,6 +8090,7 @@
               <w:rPr>
                 <w:rFonts w:cs="Arial"/>
               </w:rPr>
+              <w:lastRenderedPageBreak/>
               <w:t>Tipo</w:t>
             </w:r>
           </w:p>
@@ -8464,7 +8507,6 @@
               <w:rPr>
                 <w:rFonts w:cs="Arial"/>
               </w:rPr>
-              <w:lastRenderedPageBreak/>
               <w:t>Número de requisito</w:t>
             </w:r>
           </w:p>
@@ -8801,7 +8843,14 @@
               <w:rPr>
                 <w:rFonts w:cs="Arial"/>
               </w:rPr>
-              <w:t>esto, el usuario deberá asignar una nueva clave en</w:t>
+              <w:t xml:space="preserve">esto, el usuario deberá asignar </w:t>
+            </w:r>
+            <w:r>
+              <w:rPr>
+                <w:rFonts w:cs="Arial"/>
+              </w:rPr>
+              <w:lastRenderedPageBreak/>
+              <w:t>una nueva clave en</w:t>
             </w:r>
             <w:r>
               <w:rPr>
@@ -9283,7 +9332,6 @@
               <w:rPr>
                 <w:rFonts w:cs="Arial"/>
               </w:rPr>
-              <w:lastRenderedPageBreak/>
               <w:t>Estado, en el cual se mostrarán las siguientes opciones:</w:t>
             </w:r>
           </w:p>
@@ -9485,6 +9533,7 @@
               <w:rPr>
                 <w:rFonts w:cs="Arial"/>
               </w:rPr>
+              <w:lastRenderedPageBreak/>
               <w:t>Tipo</w:t>
             </w:r>
           </w:p>
@@ -9945,7 +9994,6 @@
               <w:rPr>
                 <w:rFonts w:cs="Arial"/>
               </w:rPr>
-              <w:lastRenderedPageBreak/>
               <w:t>Número de requisito</w:t>
             </w:r>
           </w:p>
@@ -10202,6 +10250,7 @@
               <w:rPr>
                 <w:rFonts w:cs="Arial"/>
               </w:rPr>
+              <w:lastRenderedPageBreak/>
               <w:t>Descripción</w:t>
             </w:r>
           </w:p>
@@ -10622,7 +10671,6 @@
               <w:rPr>
                 <w:rFonts w:cs="Arial"/>
               </w:rPr>
-              <w:lastRenderedPageBreak/>
               <w:t>Número de requisito</w:t>
             </w:r>
           </w:p>
@@ -10879,6 +10927,7 @@
               <w:rPr>
                 <w:rFonts w:cs="Arial"/>
               </w:rPr>
+              <w:lastRenderedPageBreak/>
               <w:t>Descripción</w:t>
             </w:r>
           </w:p>
@@ -11224,7 +11273,7 @@
       </w:tr>
       <w:tr>
         <w:trPr>
-          <w:trHeight w:val="2607"/>
+          <w:trHeight w:val="526"/>
         </w:trPr>
         <w:tc>
           <w:tcPr>
@@ -11325,7 +11374,6 @@
               <w:rPr>
                 <w:rFonts w:cs="Arial"/>
               </w:rPr>
-              <w:lastRenderedPageBreak/>
               <w:t>Repeticiones por día</w:t>
             </w:r>
           </w:p>
@@ -11539,6 +11587,7 @@
               <w:rPr>
                 <w:rFonts w:cs="Arial"/>
               </w:rPr>
+              <w:lastRenderedPageBreak/>
               <w:t>Prioridad del requisito</w:t>
             </w:r>
           </w:p>
@@ -11814,7 +11863,6 @@
               <w:rPr>
                 <w:rFonts w:cs="Arial"/>
               </w:rPr>
-              <w:lastRenderedPageBreak/>
               <w:t>Nombre de requisito</w:t>
             </w:r>
           </w:p>
@@ -12190,6 +12238,7 @@
               <w:rPr>
                 <w:rFonts w:cs="Arial"/>
               </w:rPr>
+              <w:lastRenderedPageBreak/>
               <w:t>Tipo</w:t>
             </w:r>
           </w:p>
@@ -12575,14 +12624,7 @@
               <w:rPr>
                 <w:rFonts w:cs="Arial"/>
               </w:rPr>
-              <w:t xml:space="preserve">Se mostrará un botón denominado “Guardar cambios”, el cual al ser presionado con clic izquierdo se mostrará un mensaje de confirmación de la operación y se modificará la información de esta solicitud al ser </w:t>
-            </w:r>
-            <w:r>
-              <w:rPr>
-                <w:rFonts w:cs="Arial"/>
-              </w:rPr>
-              <w:lastRenderedPageBreak/>
-              <w:t xml:space="preserve">actualizados los campos de estado y respuesta, esta última si ha tenido una respuesta </w:t>
+              <w:t xml:space="preserve">Se mostrará un botón denominado “Guardar cambios”, el cual al ser presionado con clic izquierdo se mostrará un mensaje de confirmación de la operación y se modificará la información de esta solicitud al ser actualizados los campos de estado y respuesta, esta última si ha tenido una respuesta </w:t>
             </w:r>
             <w:r>
               <w:rPr>
@@ -12601,6 +12643,14 @@
       </w:tr>
     </w:tbl>
     <w:p/>
+    <w:p>
+      <w:pPr>
+        <w:pStyle w:val="Ttulo1"/>
+        <w:rPr>
+          <w:lang w:val="es-CO"/>
+        </w:rPr>
+      </w:pPr>
+    </w:p>
     <w:p>
       <w:pPr>
         <w:pStyle w:val="Ttulo1"/>
@@ -12821,6 +12871,7 @@
               <w:rPr>
                 <w:rFonts w:cs="Arial"/>
               </w:rPr>
+              <w:lastRenderedPageBreak/>
               <w:t>Prioridad del requisito</w:t>
             </w:r>
           </w:p>
@@ -13260,7 +13311,6 @@
               <w:rPr>
                 <w:rFonts w:cs="Arial"/>
               </w:rPr>
-              <w:lastRenderedPageBreak/>
               <w:t>Tipo</w:t>
             </w:r>
           </w:p>
@@ -13460,7 +13510,21 @@
               <w:rPr>
                 <w:rFonts w:cs="Arial"/>
               </w:rPr>
-              <w:t>diligenciar los campos de usuario y contraseña, con el fin de validar los datos con la información registrada en las tablas correspondientes de la BD, para lo cual se tendrá dos operaciones principales y una auxiliar:</w:t>
+              <w:t xml:space="preserve">diligenciar los campos de usuario y contraseña, con el fin de validar los datos con la información registrada en las tablas correspondientes </w:t>
+            </w:r>
+            <w:proofErr w:type="gramStart"/>
+            <w:r>
+              <w:rPr>
+                <w:rFonts w:cs="Arial"/>
+              </w:rPr>
+              <w:t>de la BD</w:t>
+            </w:r>
+            <w:proofErr w:type="gramEnd"/>
+            <w:r>
+              <w:rPr>
+                <w:rFonts w:cs="Arial"/>
+              </w:rPr>
+              <w:t>, para lo cual se tendrá dos operaciones principales y una auxiliar:</w:t>
             </w:r>
           </w:p>
           <w:p>
@@ -13498,6 +13562,7 @@
               <w:rPr>
                 <w:rFonts w:cs="Arial"/>
               </w:rPr>
+              <w:lastRenderedPageBreak/>
               <w:t>Usuario y contraseña inválidos: Se mostrará un mensaje de error con el siguiente mensaje “El usuario o contraseña son incorrectos”, con dos botones:</w:t>
             </w:r>
           </w:p>
@@ -13841,7 +13906,6 @@
               <w:rPr>
                 <w:rFonts w:cs="Arial"/>
               </w:rPr>
-              <w:lastRenderedPageBreak/>
               <w:t>Descripción</w:t>
             </w:r>
           </w:p>
@@ -14103,6 +14167,7 @@
               <w:rPr>
                 <w:rFonts w:cs="Arial"/>
               </w:rPr>
+              <w:lastRenderedPageBreak/>
               <w:t>Fuente</w:t>
             </w:r>
           </w:p>
@@ -14523,7 +14588,6 @@
               <w:rPr>
                 <w:rFonts w:cs="Arial"/>
               </w:rPr>
-              <w:lastRenderedPageBreak/>
               <w:t>Fuente</w:t>
             </w:r>
           </w:p>
@@ -14740,6 +14804,7 @@
         <w:rPr>
           <w:rFonts w:cs="Arial"/>
         </w:rPr>
+        <w:lastRenderedPageBreak/>
         <w:t>Se guardarán las contraseñas respectivas de cada usuario del s</w:t>
       </w:r>
       <w:r>
@@ -15016,7 +15081,6 @@
         <w:rPr>
           <w:rFonts w:cs="Arial"/>
         </w:rPr>
-        <w:lastRenderedPageBreak/>
         <w:t>Disponibilidad = 97.91 %</w:t>
       </w:r>
     </w:p>
@@ -15418,49 +15482,14 @@
         <w:rPr>
           <w:rFonts w:cs="Arial"/>
         </w:rPr>
-        <w:t xml:space="preserve">Mantenimiento de Corrección y Preventivo: este mantenimiento puede ser realizado por el usuario como el típico “golpecito” o el reinicio del sistema, sin embargo, el usuario debe notificar sobre la falla a la empresa. La empresa asignará un grupo de desarrolladores para que detecten y modifiquen estos fallos latentes antes de que se convierta </w:t>
+        <w:t xml:space="preserve">Mantenimiento de Corrección y Preventivo: este mantenimiento puede ser realizado por el usuario como el típico “golpecito” o el reinicio del sistema, </w:t>
       </w:r>
       <w:r>
         <w:rPr>
           <w:rFonts w:cs="Arial"/>
         </w:rPr>
-        <w:t>en un fallo efectivo, esto se hace sin alterar sus especificaciones</w:t>
-      </w:r>
-      <w:r>
-        <w:rPr>
-          <w:rFonts w:cs="Arial"/>
-        </w:rPr>
-        <w:t xml:space="preserve"> </w:t>
-      </w:r>
-      <w:r>
-        <w:rPr>
-          <w:rFonts w:cs="Arial"/>
-        </w:rPr>
-        <w:t>funcionales. También se aplicará el mantenimiento overhaul en el cual</w:t>
-      </w:r>
-      <w:r>
-        <w:rPr>
-          <w:rFonts w:cs="Arial"/>
-        </w:rPr>
-        <w:t xml:space="preserve"> </w:t>
-      </w:r>
-      <w:r>
-        <w:rPr>
-          <w:rFonts w:cs="Arial"/>
-        </w:rPr>
-        <w:t>el grupo de desarrolladores tiene que tomar un plan de acción rápido</w:t>
-      </w:r>
-      <w:r>
-        <w:rPr>
-          <w:rFonts w:cs="Arial"/>
-        </w:rPr>
-        <w:t xml:space="preserve"> </w:t>
-      </w:r>
-      <w:r>
-        <w:rPr>
-          <w:rFonts w:cs="Arial"/>
-        </w:rPr>
-        <w:t>para solucionar dicha falla, ya que indica que el fallo es tan severo que</w:t>
+        <w:lastRenderedPageBreak/>
+        <w:t>sin embargo, el usuario debe notificar sobre la falla a la empresa. La empresa asignará un grupo de desarrolladores para que detecten y modifiquen estos fallos latentes antes de que se convierta en un fallo efectivo, esto se hace sin alterar sus especificaciones funcionales. También se aplicará el mantenimiento overhaul en el cual el grupo de desarrolladores tiene que tomar un plan de acción rápido para solucionar dicha falla, ya que indica que el fallo es tan severo que</w:t>
       </w:r>
       <w:r>
         <w:rPr>
@@ -15513,55 +15542,7 @@
         <w:rPr>
           <w:rFonts w:cs="Arial"/>
         </w:rPr>
-        <w:t>Mantenimiento de Mejora: este mantenimiento se realizará cuando el</w:t>
-      </w:r>
-      <w:r>
-        <w:rPr>
-          <w:rFonts w:cs="Arial"/>
-        </w:rPr>
-        <w:t xml:space="preserve"> </w:t>
-      </w:r>
-      <w:r>
-        <w:rPr>
-          <w:rFonts w:cs="Arial"/>
-        </w:rPr>
-        <w:t>usuario identifique que es necesario agregar o mejorar funcionalidades</w:t>
-      </w:r>
-      <w:r>
-        <w:rPr>
-          <w:rFonts w:cs="Arial"/>
-        </w:rPr>
-        <w:t xml:space="preserve"> </w:t>
-      </w:r>
-      <w:r>
-        <w:rPr>
-          <w:rFonts w:cs="Arial"/>
-        </w:rPr>
-        <w:t>al sistema, la empresa asignará un grupo de desarrolladores para que</w:t>
-      </w:r>
-      <w:r>
-        <w:rPr>
-          <w:rFonts w:cs="Arial"/>
-        </w:rPr>
-        <w:t xml:space="preserve"> </w:t>
-      </w:r>
-      <w:r>
-        <w:rPr>
-          <w:rFonts w:cs="Arial"/>
-        </w:rPr>
-        <w:t>se encarguen de hacer dichas mejoras, como agregar funcionalidades</w:t>
-      </w:r>
-      <w:r>
-        <w:rPr>
-          <w:rFonts w:cs="Arial"/>
-        </w:rPr>
-        <w:t xml:space="preserve"> </w:t>
-      </w:r>
-      <w:r>
-        <w:rPr>
-          <w:rFonts w:cs="Arial"/>
-        </w:rPr>
-        <w:t>al sistema, mejorar la documentación del programa o hacer</w:t>
+        <w:t>Mantenimiento de Mejora: este mantenimiento se realizará cuando el usuario identifique que es necesario agregar o mejorar funcionalidades al sistema, la empresa asignará un grupo de desarrolladores para que se encarguen de hacer dichas mejoras, como agregar funcionalidades al sistema, mejorar la documentación del programa o hacer</w:t>
       </w:r>
       <w:r>
         <w:rPr>
@@ -15731,13 +15712,12 @@
           <w:lang w:val="es-CO"/>
         </w:rPr>
       </w:pPr>
-      <w:bookmarkStart w:id="1" w:name="_Anexos"/>
-      <w:bookmarkEnd w:id="1"/>
+      <w:bookmarkStart w:id="2" w:name="_Anexos"/>
+      <w:bookmarkEnd w:id="2"/>
       <w:r>
         <w:rPr>
           <w:lang w:val="es-CO"/>
         </w:rPr>
-        <w:lastRenderedPageBreak/>
         <w:t>Anexos</w:t>
       </w:r>
     </w:p>
@@ -15769,8 +15749,6 @@
           <w:t>Plan de comunicaciones - Glosario</w:t>
         </w:r>
       </w:hyperlink>
-      <w:bookmarkStart w:id="2" w:name="_GoBack"/>
-      <w:bookmarkEnd w:id="2"/>
     </w:p>
     <w:p/>
     <w:p/>
@@ -15863,7 +15841,7 @@
         <w:szCs w:val="20"/>
         <w:lang w:val="es-VE"/>
       </w:rPr>
-      <w:t>23</w:t>
+      <w:t>22</w:t>
     </w:r>
     <w:r>
       <w:rPr>
@@ -19230,6 +19208,7 @@
   <w:style w:type="character" w:default="1" w:styleId="Fuentedeprrafopredeter">
     <w:name w:val="Default Paragraph Font"/>
     <w:uiPriority w:val="1"/>
+    <w:semiHidden/>
     <w:unhideWhenUsed/>
   </w:style>
   <w:style w:type="table" w:default="1" w:styleId="Tablanormal">

</xml_diff>